<commit_message>
add schemas lab 3
</commit_message>
<xml_diff>
--- a/лабораторная 3/Документ Microsoft Word.docx
+++ b/лабораторная 3/Документ Microsoft Word.docx
@@ -3,8 +3,19 @@
 <w:document xmlns:wpc="http://schemas.microsoft.com/office/word/2010/wordprocessingCanvas" xmlns:cx="http://schemas.microsoft.com/office/drawing/2014/chartex" xmlns:cx1="http://schemas.microsoft.com/office/drawing/2015/9/8/chartex" xmlns:cx2="http://schemas.microsoft.com/office/drawing/2015/10/21/chartex" xmlns:cx3="http://schemas.microsoft.com/office/drawing/2016/5/9/chartex" xmlns:cx4="http://schemas.microsoft.com/office/drawing/2016/5/10/chartex" xmlns:cx5="http://schemas.microsoft.com/office/drawing/2016/5/11/chartex" xmlns:cx6="http://schemas.microsoft.com/office/drawing/2016/5/12/chartex" xmlns:cx7="http://schemas.microsoft.com/office/drawing/2016/5/13/chartex" xmlns:cx8="http://schemas.microsoft.com/office/drawing/2016/5/14/chartex" xmlns:mc="http://schemas.openxmlformats.org/markup-compatibility/2006" xmlns:aink="http://schemas.microsoft.com/office/drawing/2016/ink" xmlns:am3d="http://schemas.microsoft.com/office/drawing/2017/model3d" xmlns:o="urn:schemas-microsoft-com:office:office" xmlns:oel="http://schemas.microsoft.com/office/2019/extlst" xmlns:r="http://schemas.openxmlformats.org/officeDocument/2006/relationships" xmlns:m="http://schemas.openxmlformats.org/officeDocument/2006/math" xmlns:v="urn:schemas-microsoft-com:vml" xmlns:wp14="http://schemas.microsoft.com/office/word/2010/wordprocessingDrawing" xmlns:wp="http://schemas.openxmlformats.org/drawingml/2006/wordprocessingDrawing" xmlns:w10="urn:schemas-microsoft-com:office:word" xmlns:w="http://schemas.openxmlformats.org/wordprocessingml/2006/main" xmlns:w14="http://schemas.microsoft.com/office/word/2010/wordml" xmlns:w15="http://schemas.microsoft.com/office/word/2012/wordml" xmlns:w16cex="http://schemas.microsoft.com/office/word/2018/wordml/cex" xmlns:w16cid="http://schemas.microsoft.com/office/word/2016/wordml/cid" xmlns:w16="http://schemas.microsoft.com/office/word/2018/wordml" xmlns:w16du="http://schemas.microsoft.com/office/word/2023/wordml/word16du" xmlns:w16sdtdh="http://schemas.microsoft.com/office/word/2020/wordml/sdtdatahash" xmlns:w16sdtfl="http://schemas.microsoft.com/office/word/2024/wordml/sdtformatlock" xmlns:w16se="http://schemas.microsoft.com/office/word/2015/wordml/symex" xmlns:wpg="http://schemas.microsoft.com/office/word/2010/wordprocessingGroup" xmlns:wpi="http://schemas.microsoft.com/office/word/2010/wordprocessingInk" xmlns:wne="http://schemas.microsoft.com/office/word/2006/wordml" xmlns:wps="http://schemas.microsoft.com/office/word/2010/wordprocessingShape" mc:Ignorable="w14 w15 w16se w16cid w16 w16cex w16sdtdh w16sdtfl w16du wp14">
   <w:body>
     <w:p>
-      <w:r>
-        <w:t>Задание 1</w:t>
+      <w:pPr>
+        <w:rPr>
+          <w:lang w:val="en-US"/>
+        </w:rPr>
+      </w:pPr>
+      <w:r>
+        <w:t>Задание</w:t>
+      </w:r>
+      <w:r>
+        <w:rPr>
+          <w:lang w:val="en-US"/>
+        </w:rPr>
+        <w:t xml:space="preserve"> 1</w:t>
       </w:r>
     </w:p>
     <w:p>
@@ -43,21 +54,7 @@
         <w:rPr>
           <w:lang w:val="en-US"/>
         </w:rPr>
-        <w:t xml:space="preserve">    public partial class Form</w:t>
-      </w:r>
-      <w:proofErr w:type="gramStart"/>
-      <w:r>
-        <w:rPr>
-          <w:lang w:val="en-US"/>
-        </w:rPr>
-        <w:t>1 :</w:t>
-      </w:r>
-      <w:proofErr w:type="gramEnd"/>
-      <w:r>
-        <w:rPr>
-          <w:lang w:val="en-US"/>
-        </w:rPr>
-        <w:t xml:space="preserve"> Form</w:t>
+        <w:t xml:space="preserve">    public partial class Form1 : Form</w:t>
       </w:r>
     </w:p>
     <w:p>
@@ -112,7 +109,6 @@
         <w:t xml:space="preserve">            </w:t>
       </w:r>
       <w:proofErr w:type="spellStart"/>
-      <w:proofErr w:type="gramStart"/>
       <w:r>
         <w:rPr>
           <w:lang w:val="en-US"/>
@@ -124,9 +120,301 @@
         <w:rPr>
           <w:lang w:val="en-US"/>
         </w:rPr>
-        <w:t>(</w:t>
-      </w:r>
-      <w:proofErr w:type="gramEnd"/>
+        <w:t>();</w:t>
+      </w:r>
+    </w:p>
+    <w:p>
+      <w:pPr>
+        <w:rPr>
+          <w:lang w:val="en-US"/>
+        </w:rPr>
+      </w:pPr>
+      <w:r>
+        <w:rPr>
+          <w:lang w:val="en-US"/>
+        </w:rPr>
+        <w:t xml:space="preserve">        }</w:t>
+      </w:r>
+    </w:p>
+    <w:p>
+      <w:pPr>
+        <w:rPr>
+          <w:lang w:val="en-US"/>
+        </w:rPr>
+      </w:pPr>
+    </w:p>
+    <w:p>
+      <w:pPr>
+        <w:rPr>
+          <w:lang w:val="en-US"/>
+        </w:rPr>
+      </w:pPr>
+      <w:r>
+        <w:rPr>
+          <w:lang w:val="en-US"/>
+        </w:rPr>
+        <w:t xml:space="preserve">        static bool </w:t>
+      </w:r>
+      <w:proofErr w:type="spellStart"/>
+      <w:r>
+        <w:rPr>
+          <w:lang w:val="en-US"/>
+        </w:rPr>
+        <w:t>CheckCondition</w:t>
+      </w:r>
+      <w:proofErr w:type="spellEnd"/>
+      <w:r>
+        <w:rPr>
+          <w:lang w:val="en-US"/>
+        </w:rPr>
+        <w:t>(int number)</w:t>
+      </w:r>
+    </w:p>
+    <w:p>
+      <w:pPr>
+        <w:rPr>
+          <w:lang w:val="en-US"/>
+        </w:rPr>
+      </w:pPr>
+      <w:r>
+        <w:rPr>
+          <w:lang w:val="en-US"/>
+        </w:rPr>
+        <w:t xml:space="preserve">        {</w:t>
+      </w:r>
+    </w:p>
+    <w:p>
+      <w:pPr>
+        <w:rPr>
+          <w:lang w:val="en-US"/>
+        </w:rPr>
+      </w:pPr>
+    </w:p>
+    <w:p>
+      <w:pPr>
+        <w:rPr>
+          <w:lang w:val="en-US"/>
+        </w:rPr>
+      </w:pPr>
+      <w:r>
+        <w:rPr>
+          <w:lang w:val="en-US"/>
+        </w:rPr>
+        <w:t xml:space="preserve">            int </w:t>
+      </w:r>
+      <w:proofErr w:type="spellStart"/>
+      <w:r>
+        <w:rPr>
+          <w:lang w:val="en-US"/>
+        </w:rPr>
+        <w:t>firstDigit</w:t>
+      </w:r>
+      <w:proofErr w:type="spellEnd"/>
+      <w:r>
+        <w:rPr>
+          <w:lang w:val="en-US"/>
+        </w:rPr>
+        <w:t xml:space="preserve"> = number / 1000;         // </w:t>
+      </w:r>
+      <w:r>
+        <w:t>Первая</w:t>
+      </w:r>
+      <w:r>
+        <w:rPr>
+          <w:lang w:val="en-US"/>
+        </w:rPr>
+        <w:t xml:space="preserve"> </w:t>
+      </w:r>
+      <w:r>
+        <w:t>цифра</w:t>
+      </w:r>
+    </w:p>
+    <w:p>
+      <w:pPr>
+        <w:rPr>
+          <w:lang w:val="en-US"/>
+        </w:rPr>
+      </w:pPr>
+      <w:r>
+        <w:rPr>
+          <w:lang w:val="en-US"/>
+        </w:rPr>
+        <w:t xml:space="preserve">            int </w:t>
+      </w:r>
+      <w:proofErr w:type="spellStart"/>
+      <w:r>
+        <w:rPr>
+          <w:lang w:val="en-US"/>
+        </w:rPr>
+        <w:t>secondDigit</w:t>
+      </w:r>
+      <w:proofErr w:type="spellEnd"/>
+      <w:r>
+        <w:rPr>
+          <w:lang w:val="en-US"/>
+        </w:rPr>
+        <w:t xml:space="preserve"> = (number / 100) % 10;  // </w:t>
+      </w:r>
+      <w:r>
+        <w:t>Вторая</w:t>
+      </w:r>
+      <w:r>
+        <w:rPr>
+          <w:lang w:val="en-US"/>
+        </w:rPr>
+        <w:t xml:space="preserve"> </w:t>
+      </w:r>
+      <w:r>
+        <w:t>цифра</w:t>
+      </w:r>
+    </w:p>
+    <w:p>
+      <w:pPr>
+        <w:rPr>
+          <w:lang w:val="en-US"/>
+        </w:rPr>
+      </w:pPr>
+      <w:r>
+        <w:rPr>
+          <w:lang w:val="en-US"/>
+        </w:rPr>
+        <w:t xml:space="preserve">            int </w:t>
+      </w:r>
+      <w:proofErr w:type="spellStart"/>
+      <w:r>
+        <w:rPr>
+          <w:lang w:val="en-US"/>
+        </w:rPr>
+        <w:t>thirdDigit</w:t>
+      </w:r>
+      <w:proofErr w:type="spellEnd"/>
+      <w:r>
+        <w:rPr>
+          <w:lang w:val="en-US"/>
+        </w:rPr>
+        <w:t xml:space="preserve"> = (number / 10) % 10;    // </w:t>
+      </w:r>
+      <w:r>
+        <w:t>Третья</w:t>
+      </w:r>
+      <w:r>
+        <w:rPr>
+          <w:lang w:val="en-US"/>
+        </w:rPr>
+        <w:t xml:space="preserve"> </w:t>
+      </w:r>
+      <w:r>
+        <w:t>цифра</w:t>
+      </w:r>
+    </w:p>
+    <w:p>
+      <w:pPr>
+        <w:rPr>
+          <w:lang w:val="en-US"/>
+        </w:rPr>
+      </w:pPr>
+      <w:r>
+        <w:rPr>
+          <w:lang w:val="en-US"/>
+        </w:rPr>
+        <w:t xml:space="preserve">            int </w:t>
+      </w:r>
+      <w:proofErr w:type="spellStart"/>
+      <w:r>
+        <w:rPr>
+          <w:lang w:val="en-US"/>
+        </w:rPr>
+        <w:t>fourthDigit</w:t>
+      </w:r>
+      <w:proofErr w:type="spellEnd"/>
+      <w:r>
+        <w:rPr>
+          <w:lang w:val="en-US"/>
+        </w:rPr>
+        <w:t xml:space="preserve"> = number % 10;          // </w:t>
+      </w:r>
+      <w:r>
+        <w:t>Четвертая</w:t>
+      </w:r>
+      <w:r>
+        <w:rPr>
+          <w:lang w:val="en-US"/>
+        </w:rPr>
+        <w:t xml:space="preserve"> </w:t>
+      </w:r>
+      <w:r>
+        <w:t>цифра</w:t>
+      </w:r>
+    </w:p>
+    <w:p>
+      <w:pPr>
+        <w:rPr>
+          <w:lang w:val="en-US"/>
+        </w:rPr>
+      </w:pPr>
+    </w:p>
+    <w:p>
+      <w:pPr>
+        <w:rPr>
+          <w:lang w:val="en-US"/>
+        </w:rPr>
+      </w:pPr>
+      <w:r>
+        <w:rPr>
+          <w:lang w:val="en-US"/>
+        </w:rPr>
+        <w:t xml:space="preserve">            return (</w:t>
+      </w:r>
+      <w:proofErr w:type="spellStart"/>
+      <w:r>
+        <w:rPr>
+          <w:lang w:val="en-US"/>
+        </w:rPr>
+        <w:t>firstDigit</w:t>
+      </w:r>
+      <w:proofErr w:type="spellEnd"/>
+      <w:r>
+        <w:rPr>
+          <w:lang w:val="en-US"/>
+        </w:rPr>
+        <w:t xml:space="preserve"> + </w:t>
+      </w:r>
+      <w:proofErr w:type="spellStart"/>
+      <w:r>
+        <w:rPr>
+          <w:lang w:val="en-US"/>
+        </w:rPr>
+        <w:t>fourthDigit</w:t>
+      </w:r>
+      <w:proofErr w:type="spellEnd"/>
+      <w:r>
+        <w:rPr>
+          <w:lang w:val="en-US"/>
+        </w:rPr>
+        <w:t>) == (</w:t>
+      </w:r>
+      <w:proofErr w:type="spellStart"/>
+      <w:r>
+        <w:rPr>
+          <w:lang w:val="en-US"/>
+        </w:rPr>
+        <w:t>secondDigit</w:t>
+      </w:r>
+      <w:proofErr w:type="spellEnd"/>
+      <w:r>
+        <w:rPr>
+          <w:lang w:val="en-US"/>
+        </w:rPr>
+        <w:t xml:space="preserve"> * </w:t>
+      </w:r>
+      <w:proofErr w:type="spellStart"/>
+      <w:r>
+        <w:rPr>
+          <w:lang w:val="en-US"/>
+        </w:rPr>
+        <w:t>thirdDigit</w:t>
+      </w:r>
+      <w:proofErr w:type="spellEnd"/>
       <w:r>
         <w:rPr>
           <w:lang w:val="en-US"/>
@@ -164,10 +452,76 @@
         <w:rPr>
           <w:lang w:val="en-US"/>
         </w:rPr>
-        <w:t xml:space="preserve">        static bool </w:t>
+        <w:t xml:space="preserve">        private void button1_Click(object sender, </w:t>
       </w:r>
       <w:proofErr w:type="spellStart"/>
-      <w:proofErr w:type="gramStart"/>
+      <w:r>
+        <w:rPr>
+          <w:lang w:val="en-US"/>
+        </w:rPr>
+        <w:t>EventArgs</w:t>
+      </w:r>
+      <w:proofErr w:type="spellEnd"/>
+      <w:r>
+        <w:rPr>
+          <w:lang w:val="en-US"/>
+        </w:rPr>
+        <w:t xml:space="preserve"> e)</w:t>
+      </w:r>
+    </w:p>
+    <w:p>
+      <w:pPr>
+        <w:rPr>
+          <w:lang w:val="en-US"/>
+        </w:rPr>
+      </w:pPr>
+      <w:r>
+        <w:rPr>
+          <w:lang w:val="en-US"/>
+        </w:rPr>
+        <w:t xml:space="preserve">        {</w:t>
+      </w:r>
+    </w:p>
+    <w:p>
+      <w:pPr>
+        <w:rPr>
+          <w:lang w:val="en-US"/>
+        </w:rPr>
+      </w:pPr>
+      <w:r>
+        <w:rPr>
+          <w:lang w:val="en-US"/>
+        </w:rPr>
+        <w:t xml:space="preserve">            int x = </w:t>
+      </w:r>
+      <w:proofErr w:type="spellStart"/>
+      <w:r>
+        <w:rPr>
+          <w:lang w:val="en-US"/>
+        </w:rPr>
+        <w:t>int.Parse</w:t>
+      </w:r>
+      <w:proofErr w:type="spellEnd"/>
+      <w:r>
+        <w:rPr>
+          <w:lang w:val="en-US"/>
+        </w:rPr>
+        <w:t>(textBox1.Text);</w:t>
+      </w:r>
+    </w:p>
+    <w:p>
+      <w:pPr>
+        <w:rPr>
+          <w:lang w:val="en-US"/>
+        </w:rPr>
+      </w:pPr>
+      <w:r>
+        <w:rPr>
+          <w:lang w:val="en-US"/>
+        </w:rPr>
+        <w:t xml:space="preserve">            textBox2.Text = </w:t>
+      </w:r>
+      <w:proofErr w:type="spellStart"/>
       <w:r>
         <w:rPr>
           <w:lang w:val="en-US"/>
@@ -179,473 +533,20 @@
         <w:rPr>
           <w:lang w:val="en-US"/>
         </w:rPr>
-        <w:t>(</w:t>
-      </w:r>
-      <w:proofErr w:type="gramEnd"/>
-      <w:r>
-        <w:rPr>
-          <w:lang w:val="en-US"/>
-        </w:rPr>
-        <w:t>int number)</w:t>
-      </w:r>
-    </w:p>
-    <w:p>
-      <w:pPr>
-        <w:rPr>
-          <w:lang w:val="en-US"/>
-        </w:rPr>
-      </w:pPr>
-      <w:r>
-        <w:rPr>
-          <w:lang w:val="en-US"/>
-        </w:rPr>
-        <w:t xml:space="preserve">        {</w:t>
-      </w:r>
-    </w:p>
-    <w:p>
-      <w:pPr>
-        <w:rPr>
-          <w:lang w:val="en-US"/>
-        </w:rPr>
-      </w:pPr>
-    </w:p>
-    <w:p>
-      <w:pPr>
-        <w:rPr>
-          <w:lang w:val="en-US"/>
-        </w:rPr>
-      </w:pPr>
-      <w:r>
-        <w:rPr>
-          <w:lang w:val="en-US"/>
-        </w:rPr>
-        <w:t xml:space="preserve">            int </w:t>
+        <w:t>(x).</w:t>
       </w:r>
       <w:proofErr w:type="spellStart"/>
       <w:r>
         <w:rPr>
           <w:lang w:val="en-US"/>
         </w:rPr>
-        <w:t>firstDigit</w:t>
+        <w:t>ToString</w:t>
       </w:r>
       <w:proofErr w:type="spellEnd"/>
       <w:r>
         <w:rPr>
           <w:lang w:val="en-US"/>
         </w:rPr>
-        <w:t xml:space="preserve"> = number / </w:t>
-      </w:r>
-      <w:proofErr w:type="gramStart"/>
-      <w:r>
-        <w:rPr>
-          <w:lang w:val="en-US"/>
-        </w:rPr>
-        <w:t xml:space="preserve">1000;   </w:t>
-      </w:r>
-      <w:proofErr w:type="gramEnd"/>
-      <w:r>
-        <w:rPr>
-          <w:lang w:val="en-US"/>
-        </w:rPr>
-        <w:t xml:space="preserve">      // </w:t>
-      </w:r>
-      <w:r>
-        <w:t>Первая</w:t>
-      </w:r>
-      <w:r>
-        <w:rPr>
-          <w:lang w:val="en-US"/>
-        </w:rPr>
-        <w:t xml:space="preserve"> </w:t>
-      </w:r>
-      <w:r>
-        <w:t>цифра</w:t>
-      </w:r>
-    </w:p>
-    <w:p>
-      <w:pPr>
-        <w:rPr>
-          <w:lang w:val="en-US"/>
-        </w:rPr>
-      </w:pPr>
-      <w:r>
-        <w:rPr>
-          <w:lang w:val="en-US"/>
-        </w:rPr>
-        <w:t xml:space="preserve">            int </w:t>
-      </w:r>
-      <w:proofErr w:type="spellStart"/>
-      <w:r>
-        <w:rPr>
-          <w:lang w:val="en-US"/>
-        </w:rPr>
-        <w:t>secondDigit</w:t>
-      </w:r>
-      <w:proofErr w:type="spellEnd"/>
-      <w:r>
-        <w:rPr>
-          <w:lang w:val="en-US"/>
-        </w:rPr>
-        <w:t xml:space="preserve"> = (number / 100) % </w:t>
-      </w:r>
-      <w:proofErr w:type="gramStart"/>
-      <w:r>
-        <w:rPr>
-          <w:lang w:val="en-US"/>
-        </w:rPr>
-        <w:t>10;  /</w:t>
-      </w:r>
-      <w:proofErr w:type="gramEnd"/>
-      <w:r>
-        <w:rPr>
-          <w:lang w:val="en-US"/>
-        </w:rPr>
-        <w:t xml:space="preserve">/ </w:t>
-      </w:r>
-      <w:r>
-        <w:t>Вторая</w:t>
-      </w:r>
-      <w:r>
-        <w:rPr>
-          <w:lang w:val="en-US"/>
-        </w:rPr>
-        <w:t xml:space="preserve"> </w:t>
-      </w:r>
-      <w:r>
-        <w:t>цифра</w:t>
-      </w:r>
-    </w:p>
-    <w:p>
-      <w:pPr>
-        <w:rPr>
-          <w:lang w:val="en-US"/>
-        </w:rPr>
-      </w:pPr>
-      <w:r>
-        <w:rPr>
-          <w:lang w:val="en-US"/>
-        </w:rPr>
-        <w:t xml:space="preserve">            int </w:t>
-      </w:r>
-      <w:proofErr w:type="spellStart"/>
-      <w:r>
-        <w:rPr>
-          <w:lang w:val="en-US"/>
-        </w:rPr>
-        <w:t>thirdDigit</w:t>
-      </w:r>
-      <w:proofErr w:type="spellEnd"/>
-      <w:r>
-        <w:rPr>
-          <w:lang w:val="en-US"/>
-        </w:rPr>
-        <w:t xml:space="preserve"> = (number / 10) % </w:t>
-      </w:r>
-      <w:proofErr w:type="gramStart"/>
-      <w:r>
-        <w:rPr>
-          <w:lang w:val="en-US"/>
-        </w:rPr>
-        <w:t xml:space="preserve">10;   </w:t>
-      </w:r>
-      <w:proofErr w:type="gramEnd"/>
-      <w:r>
-        <w:rPr>
-          <w:lang w:val="en-US"/>
-        </w:rPr>
-        <w:t xml:space="preserve"> // </w:t>
-      </w:r>
-      <w:r>
-        <w:t>Третья</w:t>
-      </w:r>
-      <w:r>
-        <w:rPr>
-          <w:lang w:val="en-US"/>
-        </w:rPr>
-        <w:t xml:space="preserve"> </w:t>
-      </w:r>
-      <w:r>
-        <w:t>цифра</w:t>
-      </w:r>
-    </w:p>
-    <w:p>
-      <w:pPr>
-        <w:rPr>
-          <w:lang w:val="en-US"/>
-        </w:rPr>
-      </w:pPr>
-      <w:r>
-        <w:rPr>
-          <w:lang w:val="en-US"/>
-        </w:rPr>
-        <w:t xml:space="preserve">            int </w:t>
-      </w:r>
-      <w:proofErr w:type="spellStart"/>
-      <w:r>
-        <w:rPr>
-          <w:lang w:val="en-US"/>
-        </w:rPr>
-        <w:t>fourthDigit</w:t>
-      </w:r>
-      <w:proofErr w:type="spellEnd"/>
-      <w:r>
-        <w:rPr>
-          <w:lang w:val="en-US"/>
-        </w:rPr>
-        <w:t xml:space="preserve"> = number % </w:t>
-      </w:r>
-      <w:proofErr w:type="gramStart"/>
-      <w:r>
-        <w:rPr>
-          <w:lang w:val="en-US"/>
-        </w:rPr>
-        <w:t xml:space="preserve">10;   </w:t>
-      </w:r>
-      <w:proofErr w:type="gramEnd"/>
-      <w:r>
-        <w:rPr>
-          <w:lang w:val="en-US"/>
-        </w:rPr>
-        <w:t xml:space="preserve">       // </w:t>
-      </w:r>
-      <w:r>
-        <w:t>Четвертая</w:t>
-      </w:r>
-      <w:r>
-        <w:rPr>
-          <w:lang w:val="en-US"/>
-        </w:rPr>
-        <w:t xml:space="preserve"> </w:t>
-      </w:r>
-      <w:r>
-        <w:t>цифра</w:t>
-      </w:r>
-    </w:p>
-    <w:p>
-      <w:pPr>
-        <w:rPr>
-          <w:lang w:val="en-US"/>
-        </w:rPr>
-      </w:pPr>
-    </w:p>
-    <w:p>
-      <w:pPr>
-        <w:rPr>
-          <w:lang w:val="en-US"/>
-        </w:rPr>
-      </w:pPr>
-      <w:r>
-        <w:rPr>
-          <w:lang w:val="en-US"/>
-        </w:rPr>
-        <w:t xml:space="preserve">            return (</w:t>
-      </w:r>
-      <w:proofErr w:type="spellStart"/>
-      <w:r>
-        <w:rPr>
-          <w:lang w:val="en-US"/>
-        </w:rPr>
-        <w:t>firstDigit</w:t>
-      </w:r>
-      <w:proofErr w:type="spellEnd"/>
-      <w:r>
-        <w:rPr>
-          <w:lang w:val="en-US"/>
-        </w:rPr>
-        <w:t xml:space="preserve"> + </w:t>
-      </w:r>
-      <w:proofErr w:type="spellStart"/>
-      <w:r>
-        <w:rPr>
-          <w:lang w:val="en-US"/>
-        </w:rPr>
-        <w:t>fourthDigit</w:t>
-      </w:r>
-      <w:proofErr w:type="spellEnd"/>
-      <w:r>
-        <w:rPr>
-          <w:lang w:val="en-US"/>
-        </w:rPr>
-        <w:t>) == (</w:t>
-      </w:r>
-      <w:proofErr w:type="spellStart"/>
-      <w:r>
-        <w:rPr>
-          <w:lang w:val="en-US"/>
-        </w:rPr>
-        <w:t>secondDigit</w:t>
-      </w:r>
-      <w:proofErr w:type="spellEnd"/>
-      <w:r>
-        <w:rPr>
-          <w:lang w:val="en-US"/>
-        </w:rPr>
-        <w:t xml:space="preserve"> * </w:t>
-      </w:r>
-      <w:proofErr w:type="spellStart"/>
-      <w:r>
-        <w:rPr>
-          <w:lang w:val="en-US"/>
-        </w:rPr>
-        <w:t>thirdDigit</w:t>
-      </w:r>
-      <w:proofErr w:type="spellEnd"/>
-      <w:r>
-        <w:rPr>
-          <w:lang w:val="en-US"/>
-        </w:rPr>
-        <w:t>);</w:t>
-      </w:r>
-    </w:p>
-    <w:p>
-      <w:pPr>
-        <w:rPr>
-          <w:lang w:val="en-US"/>
-        </w:rPr>
-      </w:pPr>
-      <w:r>
-        <w:rPr>
-          <w:lang w:val="en-US"/>
-        </w:rPr>
-        <w:t xml:space="preserve">        }</w:t>
-      </w:r>
-    </w:p>
-    <w:p>
-      <w:pPr>
-        <w:rPr>
-          <w:lang w:val="en-US"/>
-        </w:rPr>
-      </w:pPr>
-    </w:p>
-    <w:p>
-      <w:pPr>
-        <w:rPr>
-          <w:lang w:val="en-US"/>
-        </w:rPr>
-      </w:pPr>
-      <w:r>
-        <w:rPr>
-          <w:lang w:val="en-US"/>
-        </w:rPr>
-        <w:t xml:space="preserve">        private void button1_</w:t>
-      </w:r>
-      <w:proofErr w:type="gramStart"/>
-      <w:r>
-        <w:rPr>
-          <w:lang w:val="en-US"/>
-        </w:rPr>
-        <w:t>Click(</w:t>
-      </w:r>
-      <w:proofErr w:type="gramEnd"/>
-      <w:r>
-        <w:rPr>
-          <w:lang w:val="en-US"/>
-        </w:rPr>
-        <w:t xml:space="preserve">object sender, </w:t>
-      </w:r>
-      <w:proofErr w:type="spellStart"/>
-      <w:r>
-        <w:rPr>
-          <w:lang w:val="en-US"/>
-        </w:rPr>
-        <w:t>EventArgs</w:t>
-      </w:r>
-      <w:proofErr w:type="spellEnd"/>
-      <w:r>
-        <w:rPr>
-          <w:lang w:val="en-US"/>
-        </w:rPr>
-        <w:t xml:space="preserve"> e)</w:t>
-      </w:r>
-    </w:p>
-    <w:p>
-      <w:pPr>
-        <w:rPr>
-          <w:lang w:val="en-US"/>
-        </w:rPr>
-      </w:pPr>
-      <w:r>
-        <w:rPr>
-          <w:lang w:val="en-US"/>
-        </w:rPr>
-        <w:t xml:space="preserve">        {</w:t>
-      </w:r>
-    </w:p>
-    <w:p>
-      <w:pPr>
-        <w:rPr>
-          <w:lang w:val="en-US"/>
-        </w:rPr>
-      </w:pPr>
-      <w:r>
-        <w:rPr>
-          <w:lang w:val="en-US"/>
-        </w:rPr>
-        <w:t xml:space="preserve">            int x = </w:t>
-      </w:r>
-      <w:proofErr w:type="spellStart"/>
-      <w:proofErr w:type="gramStart"/>
-      <w:r>
-        <w:rPr>
-          <w:lang w:val="en-US"/>
-        </w:rPr>
-        <w:t>int.Parse</w:t>
-      </w:r>
-      <w:proofErr w:type="spellEnd"/>
-      <w:proofErr w:type="gramEnd"/>
-      <w:r>
-        <w:rPr>
-          <w:lang w:val="en-US"/>
-        </w:rPr>
-        <w:t>(textBox1.Text);</w:t>
-      </w:r>
-    </w:p>
-    <w:p>
-      <w:pPr>
-        <w:rPr>
-          <w:lang w:val="en-US"/>
-        </w:rPr>
-      </w:pPr>
-      <w:r>
-        <w:rPr>
-          <w:lang w:val="en-US"/>
-        </w:rPr>
-        <w:t xml:space="preserve">            textBox2.Text = </w:t>
-      </w:r>
-      <w:proofErr w:type="spellStart"/>
-      <w:r>
-        <w:rPr>
-          <w:lang w:val="en-US"/>
-        </w:rPr>
-        <w:t>CheckCondition</w:t>
-      </w:r>
-      <w:proofErr w:type="spellEnd"/>
-      <w:r>
-        <w:rPr>
-          <w:lang w:val="en-US"/>
-        </w:rPr>
-        <w:t>(x</w:t>
-      </w:r>
-      <w:proofErr w:type="gramStart"/>
-      <w:r>
-        <w:rPr>
-          <w:lang w:val="en-US"/>
-        </w:rPr>
-        <w:t>).</w:t>
-      </w:r>
-      <w:proofErr w:type="spellStart"/>
-      <w:r>
-        <w:rPr>
-          <w:lang w:val="en-US"/>
-        </w:rPr>
-        <w:t>ToString</w:t>
-      </w:r>
-      <w:proofErr w:type="spellEnd"/>
-      <w:proofErr w:type="gramEnd"/>
-      <w:r>
-        <w:rPr>
-          <w:lang w:val="en-US"/>
-        </w:rPr>
         <w:t xml:space="preserve">(); </w:t>
       </w:r>
     </w:p>
@@ -666,15 +567,70 @@
       </w:r>
     </w:p>
     <w:p>
+      <w:pPr>
+        <w:rPr>
+          <w:lang w:val="en-US"/>
+        </w:rPr>
+      </w:pPr>
       <w:r>
         <w:t>}</w:t>
+      </w:r>
+    </w:p>
+    <w:p>
+      <w:pPr>
+        <w:rPr>
+          <w:lang w:val="en-US"/>
+        </w:rPr>
+      </w:pPr>
+      <w:r>
+        <w:rPr>
+          <w:lang w:val="en-US"/>
+        </w:rPr>
+        <w:lastRenderedPageBreak/>
+        <w:drawing>
+          <wp:inline distT="0" distB="0" distL="0" distR="0" wp14:anchorId="4D326512" wp14:editId="457EB887">
+            <wp:extent cx="4341529" cy="3543300"/>
+            <wp:effectExtent l="0" t="0" r="1905" b="0"/>
+            <wp:docPr id="1497731626" name="Рисунок 1"/>
+            <wp:cNvGraphicFramePr>
+              <a:graphicFrameLocks xmlns:a="http://schemas.openxmlformats.org/drawingml/2006/main" noChangeAspect="1"/>
+            </wp:cNvGraphicFramePr>
+            <a:graphic xmlns:a="http://schemas.openxmlformats.org/drawingml/2006/main">
+              <a:graphicData uri="http://schemas.openxmlformats.org/drawingml/2006/picture">
+                <pic:pic xmlns:pic="http://schemas.openxmlformats.org/drawingml/2006/picture">
+                  <pic:nvPicPr>
+                    <pic:cNvPr id="1497731626" name=""/>
+                    <pic:cNvPicPr/>
+                  </pic:nvPicPr>
+                  <pic:blipFill>
+                    <a:blip r:embed="rId4"/>
+                    <a:stretch>
+                      <a:fillRect/>
+                    </a:stretch>
+                  </pic:blipFill>
+                  <pic:spPr>
+                    <a:xfrm>
+                      <a:off x="0" y="0"/>
+                      <a:ext cx="4343629" cy="3545014"/>
+                    </a:xfrm>
+                    <a:prstGeom prst="rect">
+                      <a:avLst/>
+                    </a:prstGeom>
+                  </pic:spPr>
+                </pic:pic>
+              </a:graphicData>
+            </a:graphic>
+          </wp:inline>
+        </w:drawing>
       </w:r>
     </w:p>
     <w:p/>
     <w:p/>
     <w:p>
       <w:r>
-        <w:lastRenderedPageBreak/>
+        <w:rPr>
+          <w:noProof/>
+        </w:rPr>
         <w:drawing>
           <wp:inline distT="0" distB="0" distL="0" distR="0" wp14:anchorId="016E5E34" wp14:editId="4283FF38">
             <wp:extent cx="5940425" cy="3626485"/>
@@ -688,45 +644,6 @@
                 <pic:pic xmlns:pic="http://schemas.openxmlformats.org/drawingml/2006/picture">
                   <pic:nvPicPr>
                     <pic:cNvPr id="972337747" name=""/>
-                    <pic:cNvPicPr/>
-                  </pic:nvPicPr>
-                  <pic:blipFill>
-                    <a:blip r:embed="rId4"/>
-                    <a:stretch>
-                      <a:fillRect/>
-                    </a:stretch>
-                  </pic:blipFill>
-                  <pic:spPr>
-                    <a:xfrm>
-                      <a:off x="0" y="0"/>
-                      <a:ext cx="5940425" cy="3626485"/>
-                    </a:xfrm>
-                    <a:prstGeom prst="rect">
-                      <a:avLst/>
-                    </a:prstGeom>
-                  </pic:spPr>
-                </pic:pic>
-              </a:graphicData>
-            </a:graphic>
-          </wp:inline>
-        </w:drawing>
-      </w:r>
-    </w:p>
-    <w:p>
-      <w:r>
-        <w:drawing>
-          <wp:inline distT="0" distB="0" distL="0" distR="0" wp14:anchorId="54F22A42" wp14:editId="25ED3F54">
-            <wp:extent cx="5940425" cy="3626485"/>
-            <wp:effectExtent l="0" t="0" r="3175" b="0"/>
-            <wp:docPr id="1113943362" name="Рисунок 1"/>
-            <wp:cNvGraphicFramePr>
-              <a:graphicFrameLocks xmlns:a="http://schemas.openxmlformats.org/drawingml/2006/main" noChangeAspect="1"/>
-            </wp:cNvGraphicFramePr>
-            <a:graphic xmlns:a="http://schemas.openxmlformats.org/drawingml/2006/main">
-              <a:graphicData uri="http://schemas.openxmlformats.org/drawingml/2006/picture">
-                <pic:pic xmlns:pic="http://schemas.openxmlformats.org/drawingml/2006/picture">
-                  <pic:nvPicPr>
-                    <pic:cNvPr id="1113943362" name=""/>
                     <pic:cNvPicPr/>
                   </pic:nvPicPr>
                   <pic:blipFill>
@@ -751,6 +668,49 @@
         </w:drawing>
       </w:r>
     </w:p>
+    <w:p>
+      <w:r>
+        <w:rPr>
+          <w:noProof/>
+        </w:rPr>
+        <w:lastRenderedPageBreak/>
+        <w:drawing>
+          <wp:inline distT="0" distB="0" distL="0" distR="0" wp14:anchorId="54F22A42" wp14:editId="25ED3F54">
+            <wp:extent cx="5940425" cy="3626485"/>
+            <wp:effectExtent l="0" t="0" r="3175" b="0"/>
+            <wp:docPr id="1113943362" name="Рисунок 1"/>
+            <wp:cNvGraphicFramePr>
+              <a:graphicFrameLocks xmlns:a="http://schemas.openxmlformats.org/drawingml/2006/main" noChangeAspect="1"/>
+            </wp:cNvGraphicFramePr>
+            <a:graphic xmlns:a="http://schemas.openxmlformats.org/drawingml/2006/main">
+              <a:graphicData uri="http://schemas.openxmlformats.org/drawingml/2006/picture">
+                <pic:pic xmlns:pic="http://schemas.openxmlformats.org/drawingml/2006/picture">
+                  <pic:nvPicPr>
+                    <pic:cNvPr id="1113943362" name=""/>
+                    <pic:cNvPicPr/>
+                  </pic:nvPicPr>
+                  <pic:blipFill>
+                    <a:blip r:embed="rId6"/>
+                    <a:stretch>
+                      <a:fillRect/>
+                    </a:stretch>
+                  </pic:blipFill>
+                  <pic:spPr>
+                    <a:xfrm>
+                      <a:off x="0" y="0"/>
+                      <a:ext cx="5940425" cy="3626485"/>
+                    </a:xfrm>
+                    <a:prstGeom prst="rect">
+                      <a:avLst/>
+                    </a:prstGeom>
+                  </pic:spPr>
+                </pic:pic>
+              </a:graphicData>
+            </a:graphic>
+          </wp:inline>
+        </w:drawing>
+      </w:r>
+    </w:p>
     <w:p/>
     <w:p/>
     <w:p/>
@@ -758,88 +718,501 @@
     <w:p/>
     <w:p/>
     <w:p>
-      <w:r>
+      <w:pPr>
+        <w:rPr>
+          <w:lang w:val="en-US"/>
+        </w:rPr>
+      </w:pPr>
+      <w:r>
+        <w:t>Задание</w:t>
+      </w:r>
+      <w:r>
+        <w:rPr>
+          <w:lang w:val="en-US"/>
+        </w:rPr>
+        <w:t xml:space="preserve"> 2</w:t>
+      </w:r>
+    </w:p>
+    <w:p>
+      <w:pPr>
+        <w:rPr>
+          <w:lang w:val="en-US"/>
+        </w:rPr>
+      </w:pPr>
+      <w:r>
+        <w:rPr>
+          <w:lang w:val="en-US"/>
+        </w:rPr>
+        <w:t>namespace Lab3</w:t>
+      </w:r>
+    </w:p>
+    <w:p>
+      <w:pPr>
+        <w:rPr>
+          <w:lang w:val="en-US"/>
+        </w:rPr>
+      </w:pPr>
+      <w:r>
+        <w:rPr>
+          <w:lang w:val="en-US"/>
+        </w:rPr>
+        <w:t>{</w:t>
+      </w:r>
+    </w:p>
+    <w:p>
+      <w:pPr>
+        <w:rPr>
+          <w:lang w:val="en-US"/>
+        </w:rPr>
+      </w:pPr>
+      <w:r>
+        <w:rPr>
+          <w:lang w:val="en-US"/>
+        </w:rPr>
+        <w:t xml:space="preserve">    public partial class Form1 : Form</w:t>
+      </w:r>
+    </w:p>
+    <w:p>
+      <w:pPr>
+        <w:rPr>
+          <w:lang w:val="en-US"/>
+        </w:rPr>
+      </w:pPr>
+      <w:r>
+        <w:rPr>
+          <w:lang w:val="en-US"/>
+        </w:rPr>
+        <w:t xml:space="preserve">    {</w:t>
+      </w:r>
+    </w:p>
+    <w:p>
+      <w:pPr>
+        <w:rPr>
+          <w:lang w:val="en-US"/>
+        </w:rPr>
+      </w:pPr>
+      <w:r>
+        <w:rPr>
+          <w:lang w:val="en-US"/>
+        </w:rPr>
+        <w:t xml:space="preserve">        public Form1()</w:t>
+      </w:r>
+    </w:p>
+    <w:p>
+      <w:pPr>
+        <w:rPr>
+          <w:lang w:val="en-US"/>
+        </w:rPr>
+      </w:pPr>
+      <w:r>
+        <w:rPr>
+          <w:lang w:val="en-US"/>
+        </w:rPr>
+        <w:t xml:space="preserve">        {</w:t>
+      </w:r>
+    </w:p>
+    <w:p>
+      <w:pPr>
+        <w:rPr>
+          <w:lang w:val="en-US"/>
+        </w:rPr>
+      </w:pPr>
+      <w:r>
+        <w:rPr>
+          <w:lang w:val="en-US"/>
+        </w:rPr>
+        <w:t xml:space="preserve">            </w:t>
+      </w:r>
+      <w:proofErr w:type="spellStart"/>
+      <w:r>
+        <w:rPr>
+          <w:lang w:val="en-US"/>
+        </w:rPr>
+        <w:t>InitializeComponent</w:t>
+      </w:r>
+      <w:proofErr w:type="spellEnd"/>
+      <w:r>
+        <w:rPr>
+          <w:lang w:val="en-US"/>
+        </w:rPr>
+        <w:t>();</w:t>
+      </w:r>
+    </w:p>
+    <w:p>
+      <w:pPr>
+        <w:rPr>
+          <w:lang w:val="en-US"/>
+        </w:rPr>
+      </w:pPr>
+      <w:r>
+        <w:rPr>
+          <w:lang w:val="en-US"/>
+        </w:rPr>
+        <w:t xml:space="preserve">        }</w:t>
+      </w:r>
+    </w:p>
+    <w:p>
+      <w:pPr>
+        <w:rPr>
+          <w:lang w:val="en-US"/>
+        </w:rPr>
+      </w:pPr>
+    </w:p>
+    <w:p>
+      <w:pPr>
+        <w:rPr>
+          <w:lang w:val="en-US"/>
+        </w:rPr>
+      </w:pPr>
+      <w:r>
+        <w:rPr>
+          <w:lang w:val="en-US"/>
+        </w:rPr>
+        <w:t xml:space="preserve">        static string Task2(int number)</w:t>
+      </w:r>
+    </w:p>
+    <w:p>
+      <w:pPr>
+        <w:rPr>
+          <w:lang w:val="en-US"/>
+        </w:rPr>
+      </w:pPr>
+      <w:r>
+        <w:rPr>
+          <w:lang w:val="en-US"/>
+        </w:rPr>
+        <w:t xml:space="preserve">        {</w:t>
+      </w:r>
+    </w:p>
+    <w:p>
+      <w:pPr>
+        <w:rPr>
+          <w:lang w:val="en-US"/>
+        </w:rPr>
+      </w:pPr>
+      <w:r>
+        <w:rPr>
+          <w:lang w:val="en-US"/>
+        </w:rPr>
+        <w:t xml:space="preserve">            int </w:t>
+      </w:r>
+      <w:proofErr w:type="spellStart"/>
+      <w:r>
+        <w:rPr>
+          <w:lang w:val="en-US"/>
+        </w:rPr>
+        <w:t>firstDigit</w:t>
+      </w:r>
+      <w:proofErr w:type="spellEnd"/>
+      <w:r>
+        <w:rPr>
+          <w:lang w:val="en-US"/>
+        </w:rPr>
+        <w:t xml:space="preserve"> = number / 10; // </w:t>
+      </w:r>
+      <w:r>
+        <w:t>Старшая</w:t>
+      </w:r>
+      <w:r>
+        <w:rPr>
+          <w:lang w:val="en-US"/>
+        </w:rPr>
+        <w:t xml:space="preserve"> </w:t>
+      </w:r>
+      <w:r>
+        <w:t>цифра</w:t>
+      </w:r>
+    </w:p>
+    <w:p>
+      <w:pPr>
+        <w:rPr>
+          <w:lang w:val="en-US"/>
+        </w:rPr>
+      </w:pPr>
+      <w:r>
+        <w:rPr>
+          <w:lang w:val="en-US"/>
+        </w:rPr>
         <w:lastRenderedPageBreak/>
-        <w:t>Задание 2</w:t>
-      </w:r>
-    </w:p>
-    <w:p>
-      <w:pPr>
-        <w:rPr>
-          <w:lang w:val="en-US"/>
-        </w:rPr>
-      </w:pPr>
-      <w:r>
-        <w:rPr>
-          <w:lang w:val="en-US"/>
-        </w:rPr>
-        <w:t>namespace Lab3</w:t>
-      </w:r>
-    </w:p>
-    <w:p>
-      <w:pPr>
-        <w:rPr>
-          <w:lang w:val="en-US"/>
-        </w:rPr>
-      </w:pPr>
-      <w:r>
-        <w:rPr>
-          <w:lang w:val="en-US"/>
-        </w:rPr>
-        <w:t>{</w:t>
-      </w:r>
-    </w:p>
-    <w:p>
-      <w:pPr>
-        <w:rPr>
-          <w:lang w:val="en-US"/>
-        </w:rPr>
-      </w:pPr>
-      <w:r>
-        <w:rPr>
-          <w:lang w:val="en-US"/>
-        </w:rPr>
-        <w:t xml:space="preserve">    public partial class Form</w:t>
-      </w:r>
-      <w:proofErr w:type="gramStart"/>
-      <w:r>
-        <w:rPr>
-          <w:lang w:val="en-US"/>
-        </w:rPr>
-        <w:t>1 :</w:t>
-      </w:r>
-      <w:proofErr w:type="gramEnd"/>
-      <w:r>
-        <w:rPr>
-          <w:lang w:val="en-US"/>
-        </w:rPr>
-        <w:t xml:space="preserve"> Form</w:t>
-      </w:r>
-    </w:p>
-    <w:p>
-      <w:pPr>
-        <w:rPr>
-          <w:lang w:val="en-US"/>
-        </w:rPr>
-      </w:pPr>
-      <w:r>
-        <w:rPr>
-          <w:lang w:val="en-US"/>
-        </w:rPr>
-        <w:t xml:space="preserve">    {</w:t>
-      </w:r>
-    </w:p>
-    <w:p>
-      <w:pPr>
-        <w:rPr>
-          <w:lang w:val="en-US"/>
-        </w:rPr>
-      </w:pPr>
-      <w:r>
-        <w:rPr>
-          <w:lang w:val="en-US"/>
-        </w:rPr>
-        <w:t xml:space="preserve">        public Form1()</w:t>
+        <w:t xml:space="preserve">            int </w:t>
+      </w:r>
+      <w:proofErr w:type="spellStart"/>
+      <w:r>
+        <w:rPr>
+          <w:lang w:val="en-US"/>
+        </w:rPr>
+        <w:t>secondDigit</w:t>
+      </w:r>
+      <w:proofErr w:type="spellEnd"/>
+      <w:r>
+        <w:rPr>
+          <w:lang w:val="en-US"/>
+        </w:rPr>
+        <w:t xml:space="preserve"> = number % 10; // </w:t>
+      </w:r>
+      <w:r>
+        <w:t>Младшая</w:t>
+      </w:r>
+      <w:r>
+        <w:rPr>
+          <w:lang w:val="en-US"/>
+        </w:rPr>
+        <w:t xml:space="preserve"> </w:t>
+      </w:r>
+      <w:r>
+        <w:t>цифра</w:t>
+      </w:r>
+    </w:p>
+    <w:p>
+      <w:pPr>
+        <w:rPr>
+          <w:lang w:val="en-US"/>
+        </w:rPr>
+      </w:pPr>
+    </w:p>
+    <w:p>
+      <w:r>
+        <w:rPr>
+          <w:lang w:val="en-US"/>
+        </w:rPr>
+        <w:t xml:space="preserve">            </w:t>
+      </w:r>
+      <w:r>
+        <w:t>// Словари для названий цифр</w:t>
+      </w:r>
+    </w:p>
+    <w:p>
+      <w:pPr>
+        <w:rPr>
+          <w:lang w:val="en-US"/>
+        </w:rPr>
+      </w:pPr>
+      <w:r>
+        <w:t xml:space="preserve">            </w:t>
+      </w:r>
+      <w:r>
+        <w:rPr>
+          <w:lang w:val="en-US"/>
+        </w:rPr>
+        <w:t xml:space="preserve">string[] </w:t>
+      </w:r>
+      <w:proofErr w:type="spellStart"/>
+      <w:r>
+        <w:rPr>
+          <w:lang w:val="en-US"/>
+        </w:rPr>
+        <w:t>russianNames</w:t>
+      </w:r>
+      <w:proofErr w:type="spellEnd"/>
+      <w:r>
+        <w:rPr>
+          <w:lang w:val="en-US"/>
+        </w:rPr>
+        <w:t xml:space="preserve"> = { "</w:t>
+      </w:r>
+      <w:r>
+        <w:t>ноль</w:t>
+      </w:r>
+      <w:r>
+        <w:rPr>
+          <w:lang w:val="en-US"/>
+        </w:rPr>
+        <w:t>", "</w:t>
+      </w:r>
+      <w:r>
+        <w:t>один</w:t>
+      </w:r>
+      <w:r>
+        <w:rPr>
+          <w:lang w:val="en-US"/>
+        </w:rPr>
+        <w:t>", "</w:t>
+      </w:r>
+      <w:r>
+        <w:t>два</w:t>
+      </w:r>
+      <w:r>
+        <w:rPr>
+          <w:lang w:val="en-US"/>
+        </w:rPr>
+        <w:t>" };</w:t>
+      </w:r>
+    </w:p>
+    <w:p>
+      <w:pPr>
+        <w:rPr>
+          <w:lang w:val="en-US"/>
+        </w:rPr>
+      </w:pPr>
+      <w:r>
+        <w:rPr>
+          <w:lang w:val="en-US"/>
+        </w:rPr>
+        <w:t xml:space="preserve">            </w:t>
+      </w:r>
+      <w:r>
+        <w:rPr>
+          <w:lang w:val="en-US"/>
+        </w:rPr>
+        <w:t>string[] englishNames = { "zero", "one", "two" };</w:t>
+      </w:r>
+    </w:p>
+    <w:p>
+      <w:pPr>
+        <w:rPr>
+          <w:lang w:val="en-US"/>
+        </w:rPr>
+      </w:pPr>
+    </w:p>
+    <w:p>
+      <w:r>
+        <w:rPr>
+          <w:lang w:val="en-US"/>
+        </w:rPr>
+        <w:t xml:space="preserve">            </w:t>
+      </w:r>
+      <w:r>
+        <w:t>// Проверка условия: старшая цифра больше младшей</w:t>
+      </w:r>
+    </w:p>
+    <w:p>
+      <w:pPr>
+        <w:rPr>
+          <w:lang w:val="en-US"/>
+        </w:rPr>
+      </w:pPr>
+      <w:r>
+        <w:t xml:space="preserve">            </w:t>
+      </w:r>
+      <w:r>
+        <w:rPr>
+          <w:lang w:val="en-US"/>
+        </w:rPr>
+        <w:t>if (firstDigit &gt; secondDigit)</w:t>
+      </w:r>
+    </w:p>
+    <w:p>
+      <w:pPr>
+        <w:rPr>
+          <w:lang w:val="en-US"/>
+        </w:rPr>
+      </w:pPr>
+      <w:r>
+        <w:rPr>
+          <w:lang w:val="en-US"/>
+        </w:rPr>
+        <w:t xml:space="preserve">            {</w:t>
+      </w:r>
+    </w:p>
+    <w:p>
+      <w:pPr>
+        <w:rPr>
+          <w:lang w:val="en-US"/>
+        </w:rPr>
+      </w:pPr>
+      <w:r>
+        <w:rPr>
+          <w:lang w:val="en-US"/>
+        </w:rPr>
+        <w:t xml:space="preserve">                return $"{russianNames[firstDigit]}, {russianNames[secondDigit]}";</w:t>
+      </w:r>
+    </w:p>
+    <w:p>
+      <w:pPr>
+        <w:rPr>
+          <w:lang w:val="en-US"/>
+        </w:rPr>
+      </w:pPr>
+      <w:r>
+        <w:rPr>
+          <w:lang w:val="en-US"/>
+        </w:rPr>
+        <w:t xml:space="preserve">            }</w:t>
+      </w:r>
+    </w:p>
+    <w:p>
+      <w:pPr>
+        <w:rPr>
+          <w:lang w:val="en-US"/>
+        </w:rPr>
+      </w:pPr>
+      <w:r>
+        <w:rPr>
+          <w:lang w:val="en-US"/>
+        </w:rPr>
+        <w:t xml:space="preserve">            else</w:t>
+      </w:r>
+    </w:p>
+    <w:p>
+      <w:pPr>
+        <w:rPr>
+          <w:lang w:val="en-US"/>
+        </w:rPr>
+      </w:pPr>
+      <w:r>
+        <w:rPr>
+          <w:lang w:val="en-US"/>
+        </w:rPr>
+        <w:t xml:space="preserve">            {</w:t>
+      </w:r>
+    </w:p>
+    <w:p>
+      <w:pPr>
+        <w:rPr>
+          <w:lang w:val="en-US"/>
+        </w:rPr>
+      </w:pPr>
+      <w:r>
+        <w:rPr>
+          <w:lang w:val="en-US"/>
+        </w:rPr>
+        <w:t xml:space="preserve">                return $"{englishNames[firstDigit]}, {englishNames[secondDigit]}";</w:t>
+      </w:r>
+    </w:p>
+    <w:p>
+      <w:pPr>
+        <w:rPr>
+          <w:lang w:val="en-US"/>
+        </w:rPr>
+      </w:pPr>
+      <w:r>
+        <w:rPr>
+          <w:lang w:val="en-US"/>
+        </w:rPr>
+        <w:t xml:space="preserve">            }</w:t>
+      </w:r>
+    </w:p>
+    <w:p>
+      <w:pPr>
+        <w:rPr>
+          <w:lang w:val="en-US"/>
+        </w:rPr>
+      </w:pPr>
+      <w:r>
+        <w:rPr>
+          <w:lang w:val="en-US"/>
+        </w:rPr>
+        <w:t xml:space="preserve">        }</w:t>
+      </w:r>
+    </w:p>
+    <w:p>
+      <w:pPr>
+        <w:rPr>
+          <w:lang w:val="en-US"/>
+        </w:rPr>
+      </w:pPr>
+    </w:p>
+    <w:p>
+      <w:pPr>
+        <w:rPr>
+          <w:lang w:val="en-US"/>
+        </w:rPr>
+      </w:pPr>
+      <w:r>
+        <w:rPr>
+          <w:lang w:val="en-US"/>
+        </w:rPr>
+        <w:t xml:space="preserve">        private void button1_Click(object sender, EventArgs e)</w:t>
       </w:r>
     </w:p>
     <w:p>
@@ -865,386 +1238,46 @@
         <w:rPr>
           <w:lang w:val="en-US"/>
         </w:rPr>
-        <w:t xml:space="preserve">            </w:t>
-      </w:r>
-      <w:proofErr w:type="spellStart"/>
-      <w:proofErr w:type="gramStart"/>
-      <w:r>
-        <w:rPr>
-          <w:lang w:val="en-US"/>
-        </w:rPr>
-        <w:t>InitializeComponent</w:t>
-      </w:r>
-      <w:proofErr w:type="spellEnd"/>
-      <w:r>
-        <w:rPr>
-          <w:lang w:val="en-US"/>
-        </w:rPr>
-        <w:t>(</w:t>
-      </w:r>
-      <w:proofErr w:type="gramEnd"/>
-      <w:r>
-        <w:rPr>
-          <w:lang w:val="en-US"/>
-        </w:rPr>
-        <w:t>);</w:t>
-      </w:r>
-    </w:p>
-    <w:p>
-      <w:pPr>
-        <w:rPr>
-          <w:lang w:val="en-US"/>
-        </w:rPr>
-      </w:pPr>
-      <w:r>
-        <w:rPr>
-          <w:lang w:val="en-US"/>
-        </w:rPr>
-        <w:t xml:space="preserve">        }</w:t>
-      </w:r>
-    </w:p>
-    <w:p/>
-    <w:p>
-      <w:pPr>
-        <w:rPr>
-          <w:lang w:val="en-US"/>
-        </w:rPr>
-      </w:pPr>
-      <w:r>
-        <w:rPr>
-          <w:lang w:val="en-US"/>
-        </w:rPr>
-        <w:t xml:space="preserve">        static string Task2(int number)</w:t>
-      </w:r>
-    </w:p>
-    <w:p>
-      <w:pPr>
-        <w:rPr>
-          <w:lang w:val="en-US"/>
-        </w:rPr>
-      </w:pPr>
-      <w:r>
-        <w:rPr>
-          <w:lang w:val="en-US"/>
-        </w:rPr>
-        <w:t xml:space="preserve">        {</w:t>
-      </w:r>
-    </w:p>
-    <w:p>
-      <w:pPr>
-        <w:rPr>
-          <w:lang w:val="en-US"/>
-        </w:rPr>
-      </w:pPr>
-      <w:r>
-        <w:rPr>
-          <w:lang w:val="en-US"/>
-        </w:rPr>
-        <w:t xml:space="preserve">            int </w:t>
-      </w:r>
-      <w:proofErr w:type="spellStart"/>
-      <w:r>
-        <w:rPr>
-          <w:lang w:val="en-US"/>
-        </w:rPr>
-        <w:t>firstDigit</w:t>
-      </w:r>
-      <w:proofErr w:type="spellEnd"/>
-      <w:r>
-        <w:rPr>
-          <w:lang w:val="en-US"/>
-        </w:rPr>
-        <w:t xml:space="preserve"> = number / 10; // </w:t>
-      </w:r>
-      <w:r>
-        <w:t>Старшая</w:t>
-      </w:r>
-      <w:r>
-        <w:rPr>
-          <w:lang w:val="en-US"/>
-        </w:rPr>
-        <w:t xml:space="preserve"> </w:t>
-      </w:r>
-      <w:r>
-        <w:t>цифра</w:t>
-      </w:r>
-    </w:p>
-    <w:p>
-      <w:pPr>
-        <w:rPr>
-          <w:lang w:val="en-US"/>
-        </w:rPr>
-      </w:pPr>
-      <w:r>
-        <w:rPr>
-          <w:lang w:val="en-US"/>
-        </w:rPr>
-        <w:t xml:space="preserve">            int </w:t>
-      </w:r>
-      <w:proofErr w:type="spellStart"/>
-      <w:r>
-        <w:rPr>
-          <w:lang w:val="en-US"/>
-        </w:rPr>
-        <w:t>secondDigit</w:t>
-      </w:r>
-      <w:proofErr w:type="spellEnd"/>
-      <w:r>
-        <w:rPr>
-          <w:lang w:val="en-US"/>
-        </w:rPr>
-        <w:t xml:space="preserve"> = number % 10; // </w:t>
-      </w:r>
-      <w:r>
-        <w:t>Младшая</w:t>
-      </w:r>
-      <w:r>
-        <w:rPr>
-          <w:lang w:val="en-US"/>
-        </w:rPr>
-        <w:t xml:space="preserve"> </w:t>
-      </w:r>
-      <w:r>
-        <w:t>цифра</w:t>
-      </w:r>
-    </w:p>
-    <w:p>
-      <w:pPr>
-        <w:rPr>
-          <w:lang w:val="en-US"/>
-        </w:rPr>
-      </w:pPr>
-    </w:p>
-    <w:p>
-      <w:r>
-        <w:rPr>
-          <w:lang w:val="en-US"/>
-        </w:rPr>
-        <w:t xml:space="preserve">            </w:t>
-      </w:r>
-      <w:r>
-        <w:t>// Словари для названий цифр</w:t>
-      </w:r>
-    </w:p>
-    <w:p>
-      <w:r>
-        <w:t xml:space="preserve">            </w:t>
-      </w:r>
-      <w:proofErr w:type="spellStart"/>
-      <w:proofErr w:type="gramStart"/>
-      <w:r>
-        <w:t>string</w:t>
-      </w:r>
-      <w:proofErr w:type="spellEnd"/>
-      <w:r>
-        <w:t>[</w:t>
-      </w:r>
-      <w:proofErr w:type="gramEnd"/>
-      <w:r>
-        <w:t xml:space="preserve">] </w:t>
-      </w:r>
-      <w:proofErr w:type="spellStart"/>
-      <w:r>
-        <w:t>russianNames</w:t>
-      </w:r>
-      <w:proofErr w:type="spellEnd"/>
-      <w:r>
-        <w:t xml:space="preserve"> = { "ноль", "один", "два" };</w:t>
-      </w:r>
-    </w:p>
-    <w:p>
-      <w:pPr>
-        <w:rPr>
-          <w:lang w:val="en-US"/>
-        </w:rPr>
-      </w:pPr>
-      <w:r>
-        <w:t xml:space="preserve">            </w:t>
-      </w:r>
-      <w:proofErr w:type="gramStart"/>
-      <w:r>
-        <w:rPr>
-          <w:lang w:val="en-US"/>
-        </w:rPr>
-        <w:t>string[</w:t>
-      </w:r>
-      <w:proofErr w:type="gramEnd"/>
-      <w:r>
-        <w:rPr>
-          <w:lang w:val="en-US"/>
-        </w:rPr>
-        <w:t>] englishNames = { "zero", "one", "two" };</w:t>
-      </w:r>
-    </w:p>
-    <w:p>
-      <w:pPr>
-        <w:rPr>
-          <w:lang w:val="en-US"/>
-        </w:rPr>
-      </w:pPr>
-    </w:p>
-    <w:p>
-      <w:r>
-        <w:rPr>
-          <w:lang w:val="en-US"/>
-        </w:rPr>
-        <w:t xml:space="preserve">            </w:t>
-      </w:r>
-      <w:r>
-        <w:t>// Проверка условия: старшая цифра больше младшей</w:t>
-      </w:r>
-    </w:p>
-    <w:p>
-      <w:pPr>
-        <w:rPr>
-          <w:lang w:val="en-US"/>
-        </w:rPr>
-      </w:pPr>
-      <w:r>
-        <w:t xml:space="preserve">            </w:t>
-      </w:r>
-      <w:r>
-        <w:rPr>
-          <w:lang w:val="en-US"/>
-        </w:rPr>
-        <w:t>if (firstDigit &gt; secondDigit)</w:t>
-      </w:r>
-    </w:p>
-    <w:p>
-      <w:pPr>
-        <w:rPr>
-          <w:lang w:val="en-US"/>
-        </w:rPr>
-      </w:pPr>
-      <w:r>
-        <w:rPr>
-          <w:lang w:val="en-US"/>
-        </w:rPr>
-        <w:t xml:space="preserve">            {</w:t>
-      </w:r>
-    </w:p>
-    <w:p>
-      <w:pPr>
-        <w:rPr>
-          <w:lang w:val="en-US"/>
-        </w:rPr>
-      </w:pPr>
-      <w:r>
-        <w:rPr>
-          <w:lang w:val="en-US"/>
-        </w:rPr>
-        <w:t xml:space="preserve">                return $"{russianNames[firstDigit]}, {russianNames[secondDigit]}";</w:t>
-      </w:r>
-    </w:p>
-    <w:p>
-      <w:pPr>
-        <w:rPr>
-          <w:lang w:val="en-US"/>
-        </w:rPr>
-      </w:pPr>
-      <w:r>
-        <w:rPr>
-          <w:lang w:val="en-US"/>
-        </w:rPr>
-        <w:t xml:space="preserve">            }</w:t>
-      </w:r>
-    </w:p>
-    <w:p>
-      <w:pPr>
-        <w:rPr>
-          <w:lang w:val="en-US"/>
-        </w:rPr>
-      </w:pPr>
-      <w:r>
-        <w:rPr>
-          <w:lang w:val="en-US"/>
-        </w:rPr>
-        <w:t xml:space="preserve">            else</w:t>
-      </w:r>
-    </w:p>
-    <w:p>
-      <w:pPr>
-        <w:rPr>
-          <w:lang w:val="en-US"/>
-        </w:rPr>
-      </w:pPr>
-      <w:r>
-        <w:rPr>
-          <w:lang w:val="en-US"/>
-        </w:rPr>
-        <w:t xml:space="preserve">            {</w:t>
-      </w:r>
-    </w:p>
-    <w:p>
-      <w:pPr>
-        <w:rPr>
-          <w:lang w:val="en-US"/>
-        </w:rPr>
-      </w:pPr>
-      <w:r>
-        <w:rPr>
-          <w:lang w:val="en-US"/>
-        </w:rPr>
-        <w:t xml:space="preserve">                return $"{englishNames[firstDigit]}, {englishNames[secondDigit]}";</w:t>
-      </w:r>
-    </w:p>
-    <w:p>
-      <w:pPr>
-        <w:rPr>
-          <w:lang w:val="en-US"/>
-        </w:rPr>
-      </w:pPr>
-      <w:r>
-        <w:rPr>
-          <w:lang w:val="en-US"/>
-        </w:rPr>
-        <w:t xml:space="preserve">            }</w:t>
-      </w:r>
-    </w:p>
-    <w:p>
-      <w:pPr>
-        <w:rPr>
-          <w:lang w:val="en-US"/>
-        </w:rPr>
-      </w:pPr>
-      <w:r>
-        <w:rPr>
-          <w:lang w:val="en-US"/>
-        </w:rPr>
-        <w:t xml:space="preserve">        }</w:t>
-      </w:r>
-    </w:p>
-    <w:p>
-      <w:pPr>
-        <w:rPr>
-          <w:lang w:val="en-US"/>
-        </w:rPr>
-      </w:pPr>
-    </w:p>
-    <w:p>
-      <w:pPr>
-        <w:rPr>
-          <w:lang w:val="en-US"/>
-        </w:rPr>
-      </w:pPr>
-      <w:r>
-        <w:rPr>
-          <w:lang w:val="en-US"/>
-        </w:rPr>
-        <w:t xml:space="preserve">        private void button1_Click(object sender, EventArgs e)</w:t>
-      </w:r>
-    </w:p>
-    <w:p>
-      <w:pPr>
-        <w:rPr>
-          <w:lang w:val="en-US"/>
-        </w:rPr>
-      </w:pPr>
-      <w:r>
-        <w:rPr>
-          <w:lang w:val="en-US"/>
-        </w:rPr>
-        <w:t xml:space="preserve">        {</w:t>
+        <w:t xml:space="preserve">            int x = int.Parse(textBox1.Text);</w:t>
+      </w:r>
+    </w:p>
+    <w:p>
+      <w:pPr>
+        <w:rPr>
+          <w:lang w:val="en-US"/>
+        </w:rPr>
+      </w:pPr>
+      <w:r>
+        <w:rPr>
+          <w:lang w:val="en-US"/>
+        </w:rPr>
+        <w:t xml:space="preserve">            textBox2.Text = Task2(x).ToString(); </w:t>
+      </w:r>
+    </w:p>
+    <w:p>
+      <w:r>
+        <w:rPr>
+          <w:lang w:val="en-US"/>
+        </w:rPr>
+        <w:t xml:space="preserve">        </w:t>
+      </w:r>
+      <w:r>
+        <w:t>}</w:t>
+      </w:r>
+    </w:p>
+    <w:p>
+      <w:r>
+        <w:t xml:space="preserve">    }</w:t>
+      </w:r>
+    </w:p>
+    <w:p>
+      <w:pPr>
+        <w:rPr>
+          <w:lang w:val="en-US"/>
+        </w:rPr>
+      </w:pPr>
+      <w:r>
+        <w:t>}</w:t>
       </w:r>
     </w:p>
     <w:p>
@@ -1258,60 +1291,62 @@
           <w:lang w:val="en-US"/>
         </w:rPr>
         <w:lastRenderedPageBreak/>
-        <w:t xml:space="preserve">            int x = int.Parse(textBox1.Text);</w:t>
-      </w:r>
-    </w:p>
-    <w:p>
-      <w:pPr>
-        <w:rPr>
-          <w:lang w:val="en-US"/>
-        </w:rPr>
-      </w:pPr>
-      <w:r>
-        <w:rPr>
-          <w:lang w:val="en-US"/>
-        </w:rPr>
-        <w:t xml:space="preserve">            textBox2.Text = Task2(x).ToString(); </w:t>
-      </w:r>
-    </w:p>
-    <w:p>
-      <w:r>
-        <w:rPr>
-          <w:lang w:val="en-US"/>
-        </w:rPr>
-        <w:t xml:space="preserve">        </w:t>
-      </w:r>
-      <w:r>
-        <w:t>}</w:t>
-      </w:r>
-    </w:p>
-    <w:p>
-      <w:r>
-        <w:t xml:space="preserve">    }</w:t>
-      </w:r>
-    </w:p>
-    <w:p>
-      <w:r>
-        <w:t>}</w:t>
-      </w:r>
-    </w:p>
-    <w:p>
-      <w:pPr>
-        <w:rPr>
-          <w:lang w:val="en-US"/>
-        </w:rPr>
-      </w:pPr>
-    </w:p>
-    <w:p>
-      <w:pPr>
-        <w:rPr>
-          <w:lang w:val="en-US"/>
-        </w:rPr>
-      </w:pPr>
-      <w:r>
-        <w:rPr>
-          <w:lang w:val="en-US"/>
-        </w:rPr>
+        <w:drawing>
+          <wp:inline distT="0" distB="0" distL="0" distR="0" wp14:anchorId="0A01CD33" wp14:editId="2F8B876F">
+            <wp:extent cx="4892040" cy="4056916"/>
+            <wp:effectExtent l="0" t="0" r="3810" b="1270"/>
+            <wp:docPr id="1304615301" name="Рисунок 1"/>
+            <wp:cNvGraphicFramePr>
+              <a:graphicFrameLocks xmlns:a="http://schemas.openxmlformats.org/drawingml/2006/main" noChangeAspect="1"/>
+            </wp:cNvGraphicFramePr>
+            <a:graphic xmlns:a="http://schemas.openxmlformats.org/drawingml/2006/main">
+              <a:graphicData uri="http://schemas.openxmlformats.org/drawingml/2006/picture">
+                <pic:pic xmlns:pic="http://schemas.openxmlformats.org/drawingml/2006/picture">
+                  <pic:nvPicPr>
+                    <pic:cNvPr id="1304615301" name=""/>
+                    <pic:cNvPicPr/>
+                  </pic:nvPicPr>
+                  <pic:blipFill>
+                    <a:blip r:embed="rId7"/>
+                    <a:stretch>
+                      <a:fillRect/>
+                    </a:stretch>
+                  </pic:blipFill>
+                  <pic:spPr>
+                    <a:xfrm>
+                      <a:off x="0" y="0"/>
+                      <a:ext cx="4894837" cy="4059235"/>
+                    </a:xfrm>
+                    <a:prstGeom prst="rect">
+                      <a:avLst/>
+                    </a:prstGeom>
+                  </pic:spPr>
+                </pic:pic>
+              </a:graphicData>
+            </a:graphic>
+          </wp:inline>
+        </w:drawing>
+      </w:r>
+    </w:p>
+    <w:p>
+      <w:pPr>
+        <w:rPr>
+          <w:lang w:val="en-US"/>
+        </w:rPr>
+      </w:pPr>
+    </w:p>
+    <w:p>
+      <w:pPr>
+        <w:rPr>
+          <w:lang w:val="en-US"/>
+        </w:rPr>
+      </w:pPr>
+      <w:r>
+        <w:rPr>
+          <w:noProof/>
+          <w:lang w:val="en-US"/>
+        </w:rPr>
+        <w:lastRenderedPageBreak/>
         <w:drawing>
           <wp:inline distT="0" distB="0" distL="0" distR="0" wp14:anchorId="34430035" wp14:editId="65AC9CA9">
             <wp:extent cx="5940425" cy="3617595"/>
@@ -1328,7 +1363,7 @@
                     <pic:cNvPicPr/>
                   </pic:nvPicPr>
                   <pic:blipFill>
-                    <a:blip r:embed="rId6"/>
+                    <a:blip r:embed="rId8"/>
                     <a:stretch>
                       <a:fillRect/>
                     </a:stretch>
@@ -1350,6 +1385,7 @@
       </w:r>
       <w:r>
         <w:rPr>
+          <w:noProof/>
           <w:lang w:val="en-US"/>
         </w:rPr>
         <w:drawing>
@@ -1368,7 +1404,7 @@
                     <pic:cNvPicPr/>
                   </pic:nvPicPr>
                   <pic:blipFill>
-                    <a:blip r:embed="rId7"/>
+                    <a:blip r:embed="rId9"/>
                     <a:stretch>
                       <a:fillRect/>
                     </a:stretch>
@@ -2000,6 +2036,7 @@
   <w:style w:type="character" w:default="1" w:styleId="a0">
     <w:name w:val="Default Paragraph Font"/>
     <w:uiPriority w:val="1"/>
+    <w:semiHidden/>
     <w:unhideWhenUsed/>
   </w:style>
   <w:style w:type="table" w:default="1" w:styleId="a1">

</xml_diff>